<commit_message>
Add Class Diagram Revision2
</commit_message>
<xml_diff>
--- a/Documents/ClassDiagram.docx
+++ b/Documents/ClassDiagram.docx
@@ -5,19 +5,30 @@
     <w:p>
       <w:pPr>
         <w:rPr>
-          <w:rFonts w:hint="cs"/>
-          <w:cs/>
+          <w:rFonts w:ascii="Arial" w:hAnsi="Arial" w:cs="Arial"/>
+          <w:b/>
+          <w:bCs/>
         </w:rPr>
       </w:pPr>
+      <w:r>
+        <w:rPr>
+          <w:rFonts w:ascii="Arial" w:hAnsi="Arial" w:cs="Arial"/>
+          <w:b/>
+          <w:bCs/>
+        </w:rPr>
+        <w:t>Class Diagram CD-1</w:t>
+      </w:r>
+    </w:p>
+    <w:p>
       <w:r>
         <w:rPr>
           <w:noProof/>
         </w:rPr>
         <w:drawing>
           <wp:inline distT="0" distB="0" distL="0" distR="0">
-            <wp:extent cx="8677275" cy="5734050"/>
-            <wp:effectExtent l="0" t="0" r="9525" b="0"/>
-            <wp:docPr id="2" name="Picture 2" descr="C:\Users\Witsaruz\Desktop\SoftConsTestMain\Project\MVC.jpg"/>
+            <wp:extent cx="9765030" cy="5512435"/>
+            <wp:effectExtent l="0" t="0" r="7620" b="0"/>
+            <wp:docPr id="10" name="Picture 10" descr="C:\Users\Witsaruz\Desktop\vpworkspace\MVC.jpg"/>
             <wp:cNvGraphicFramePr>
               <a:graphicFrameLocks xmlns:a="http://schemas.openxmlformats.org/drawingml/2006/main" noChangeAspect="1"/>
             </wp:cNvGraphicFramePr>
@@ -25,13 +36,13 @@
               <a:graphicData uri="http://schemas.openxmlformats.org/drawingml/2006/picture">
                 <pic:pic xmlns:pic="http://schemas.openxmlformats.org/drawingml/2006/picture">
                   <pic:nvPicPr>
-                    <pic:cNvPr id="0" name="Picture 1" descr="C:\Users\Witsaruz\Desktop\SoftConsTestMain\Project\MVC.jpg"/>
+                    <pic:cNvPr id="0" name="Picture 9" descr="C:\Users\Witsaruz\Desktop\vpworkspace\MVC.jpg"/>
                     <pic:cNvPicPr>
                       <a:picLocks noChangeAspect="1" noChangeArrowheads="1"/>
                     </pic:cNvPicPr>
                   </pic:nvPicPr>
                   <pic:blipFill>
-                    <a:blip r:embed="rId4">
+                    <a:blip r:embed="rId6">
                       <a:extLst>
                         <a:ext uri="{28A0092B-C50C-407E-A947-70E740481C1C}">
                           <a14:useLocalDpi xmlns:a14="http://schemas.microsoft.com/office/drawing/2010/main" val="0"/>
@@ -46,7 +57,7 @@
                   <pic:spPr bwMode="auto">
                     <a:xfrm>
                       <a:off x="0" y="0"/>
-                      <a:ext cx="8677275" cy="5734050"/>
+                      <a:ext cx="9765030" cy="5512435"/>
                     </a:xfrm>
                     <a:prstGeom prst="rect">
                       <a:avLst/>
@@ -67,12 +78,62 @@
     </w:p>
     <w:sectPr>
       <w:pgSz w:w="16838" w:h="11906" w:orient="landscape"/>
-      <w:pgMar w:top="1440" w:right="1440" w:bottom="1440" w:left="1440" w:header="708" w:footer="708" w:gutter="0"/>
+      <w:pgMar w:top="720" w:right="720" w:bottom="720" w:left="720" w:header="708" w:footer="708" w:gutter="0"/>
       <w:cols w:space="708"/>
       <w:docGrid w:linePitch="360"/>
     </w:sectPr>
   </w:body>
 </w:document>
+</file>
+
+<file path=word/endnotes.xml><?xml version="1.0" encoding="utf-8"?>
+<w:endnotes xmlns:wpc="http://schemas.microsoft.com/office/word/2010/wordprocessingCanvas" xmlns:mc="http://schemas.openxmlformats.org/markup-compatibility/2006" xmlns:o="urn:schemas-microsoft-com:office:office" xmlns:r="http://schemas.openxmlformats.org/officeDocument/2006/relationships" xmlns:m="http://schemas.openxmlformats.org/officeDocument/2006/math" xmlns:v="urn:schemas-microsoft-com:vml" xmlns:wp14="http://schemas.microsoft.com/office/word/2010/wordprocessingDrawing" xmlns:wp="http://schemas.openxmlformats.org/drawingml/2006/wordprocessingDrawing" xmlns:w10="urn:schemas-microsoft-com:office:word" xmlns:w="http://schemas.openxmlformats.org/wordprocessingml/2006/main" xmlns:w14="http://schemas.microsoft.com/office/word/2010/wordml" xmlns:w15="http://schemas.microsoft.com/office/word/2012/wordml" xmlns:wpg="http://schemas.microsoft.com/office/word/2010/wordprocessingGroup" xmlns:wpi="http://schemas.microsoft.com/office/word/2010/wordprocessingInk" xmlns:wne="http://schemas.microsoft.com/office/word/2006/wordml" xmlns:wps="http://schemas.microsoft.com/office/word/2010/wordprocessingShape" mc:Ignorable="w14 w15 wp14">
+  <w:endnote w:type="separator" w:id="-1">
+    <w:p>
+      <w:pPr>
+        <w:spacing w:after="0" w:line="240" w:lineRule="auto"/>
+      </w:pPr>
+      <w:r>
+        <w:separator/>
+      </w:r>
+    </w:p>
+  </w:endnote>
+  <w:endnote w:type="continuationSeparator" w:id="0">
+    <w:p>
+      <w:pPr>
+        <w:spacing w:after="0" w:line="240" w:lineRule="auto"/>
+      </w:pPr>
+      <w:r>
+        <w:continuationSeparator/>
+      </w:r>
+    </w:p>
+  </w:endnote>
+</w:endnotes>
+</file>
+
+<file path=word/footnotes.xml><?xml version="1.0" encoding="utf-8"?>
+<w:footnotes xmlns:wpc="http://schemas.microsoft.com/office/word/2010/wordprocessingCanvas" xmlns:mc="http://schemas.openxmlformats.org/markup-compatibility/2006" xmlns:o="urn:schemas-microsoft-com:office:office" xmlns:r="http://schemas.openxmlformats.org/officeDocument/2006/relationships" xmlns:m="http://schemas.openxmlformats.org/officeDocument/2006/math" xmlns:v="urn:schemas-microsoft-com:vml" xmlns:wp14="http://schemas.microsoft.com/office/word/2010/wordprocessingDrawing" xmlns:wp="http://schemas.openxmlformats.org/drawingml/2006/wordprocessingDrawing" xmlns:w10="urn:schemas-microsoft-com:office:word" xmlns:w="http://schemas.openxmlformats.org/wordprocessingml/2006/main" xmlns:w14="http://schemas.microsoft.com/office/word/2010/wordml" xmlns:w15="http://schemas.microsoft.com/office/word/2012/wordml" xmlns:wpg="http://schemas.microsoft.com/office/word/2010/wordprocessingGroup" xmlns:wpi="http://schemas.microsoft.com/office/word/2010/wordprocessingInk" xmlns:wne="http://schemas.microsoft.com/office/word/2006/wordml" xmlns:wps="http://schemas.microsoft.com/office/word/2010/wordprocessingShape" mc:Ignorable="w14 w15 wp14">
+  <w:footnote w:type="separator" w:id="-1">
+    <w:p>
+      <w:pPr>
+        <w:spacing w:after="0" w:line="240" w:lineRule="auto"/>
+      </w:pPr>
+      <w:r>
+        <w:separator/>
+      </w:r>
+    </w:p>
+  </w:footnote>
+  <w:footnote w:type="continuationSeparator" w:id="0">
+    <w:p>
+      <w:pPr>
+        <w:spacing w:after="0" w:line="240" w:lineRule="auto"/>
+      </w:pPr>
+      <w:r>
+        <w:continuationSeparator/>
+      </w:r>
+    </w:p>
+  </w:footnote>
+</w:footnotes>
 </file>
 
 <file path=word/styles.xml><?xml version="1.0" encoding="utf-8"?>
@@ -496,6 +557,50 @@
     <w:semiHidden/>
     <w:unhideWhenUsed/>
   </w:style>
+  <w:style w:type="paragraph" w:styleId="Header">
+    <w:name w:val="header"/>
+    <w:basedOn w:val="Normal"/>
+    <w:link w:val="HeaderChar"/>
+    <w:uiPriority w:val="99"/>
+    <w:unhideWhenUsed/>
+    <w:rsid w:val="00547436"/>
+    <w:pPr>
+      <w:tabs>
+        <w:tab w:val="center" w:pos="4513"/>
+        <w:tab w:val="right" w:pos="9026"/>
+      </w:tabs>
+      <w:spacing w:after="0" w:line="240" w:lineRule="auto"/>
+    </w:pPr>
+  </w:style>
+  <w:style w:type="character" w:customStyle="1" w:styleId="HeaderChar">
+    <w:name w:val="Header Char"/>
+    <w:basedOn w:val="DefaultParagraphFont"/>
+    <w:link w:val="Header"/>
+    <w:uiPriority w:val="99"/>
+    <w:rsid w:val="00547436"/>
+  </w:style>
+  <w:style w:type="paragraph" w:styleId="Footer">
+    <w:name w:val="footer"/>
+    <w:basedOn w:val="Normal"/>
+    <w:link w:val="FooterChar"/>
+    <w:uiPriority w:val="99"/>
+    <w:unhideWhenUsed/>
+    <w:rsid w:val="00547436"/>
+    <w:pPr>
+      <w:tabs>
+        <w:tab w:val="center" w:pos="4513"/>
+        <w:tab w:val="right" w:pos="9026"/>
+      </w:tabs>
+      <w:spacing w:after="0" w:line="240" w:lineRule="auto"/>
+    </w:pPr>
+  </w:style>
+  <w:style w:type="character" w:customStyle="1" w:styleId="FooterChar">
+    <w:name w:val="Footer Char"/>
+    <w:basedOn w:val="DefaultParagraphFont"/>
+    <w:link w:val="Footer"/>
+    <w:uiPriority w:val="99"/>
+    <w:rsid w:val="00547436"/>
+  </w:style>
 </w:styles>
 </file>
 

</xml_diff>